<commit_message>
v 1.0.18 Resolución incidencia
</commit_message>
<xml_diff>
--- a/Data/WordReports/Completeness-ZEUFI037-Morocco-02-2025.docx
+++ b/Data/WordReports/Completeness-ZEUFI037-Morocco-02-2025.docx
@@ -83,16 +83,16 @@
           <w:noProof/>
         </w:rPr>
         <w:drawing>
-          <wp:inline distT="0" distB="0" distL="0" distR="0" wp14:anchorId="6A673CB4" wp14:editId="61DF4B05">
-            <wp:extent cx="8229600" cy="4629150"/>
+          <wp:inline distT="0" distB="0" distL="0" distR="0" wp14:anchorId="7D41FA2C" wp14:editId="3C9786EE">
+            <wp:extent cx="8229600" cy="3912870"/>
             <wp:effectExtent l="0" t="0" r="0" b="0"/>
-            <wp:docPr id="1233317847" name="Picture 1"/>
+            <wp:docPr id="1992559790" name="Picture 1"/>
             <wp:cNvGraphicFramePr/>
             <a:graphic xmlns:a="http://schemas.openxmlformats.org/drawingml/2006/main">
               <a:graphicData uri="http://schemas.openxmlformats.org/drawingml/2006/picture">
                 <pic:pic xmlns:pic="http://schemas.openxmlformats.org/drawingml/2006/picture">
                   <pic:nvPicPr>
-                    <pic:cNvPr id="1233317847" name=""/>
+                    <pic:cNvPr id="1992559790" name=""/>
                     <pic:cNvPicPr/>
                   </pic:nvPicPr>
                   <pic:blipFill>
@@ -110,7 +110,7 @@
                   <pic:spPr>
                     <a:xfrm>
                       <a:off x="0" y="0"/>
-                      <a:ext cx="8229600" cy="4629150"/>
+                      <a:ext cx="8229600" cy="3912870"/>
                     </a:xfrm>
                     <a:prstGeom prst="rect">
                       <a:avLst/>
@@ -216,16 +216,16 @@
           <w:noProof/>
         </w:rPr>
         <w:drawing>
-          <wp:inline distT="0" distB="0" distL="0" distR="0" wp14:anchorId="65DA1085" wp14:editId="18D03F64">
-            <wp:extent cx="8229600" cy="4629150"/>
+          <wp:inline distT="0" distB="0" distL="0" distR="0" wp14:anchorId="0EE5A968" wp14:editId="53940AC1">
+            <wp:extent cx="8229600" cy="3912870"/>
             <wp:effectExtent l="0" t="0" r="0" b="0"/>
-            <wp:docPr id="1686040805" name="Picture 1"/>
+            <wp:docPr id="326719054" name="Picture 1"/>
             <wp:cNvGraphicFramePr/>
             <a:graphic xmlns:a="http://schemas.openxmlformats.org/drawingml/2006/main">
               <a:graphicData uri="http://schemas.openxmlformats.org/drawingml/2006/picture">
                 <pic:pic xmlns:pic="http://schemas.openxmlformats.org/drawingml/2006/picture">
                   <pic:nvPicPr>
-                    <pic:cNvPr id="1686040805" name=""/>
+                    <pic:cNvPr id="326719054" name=""/>
                     <pic:cNvPicPr/>
                   </pic:nvPicPr>
                   <pic:blipFill>
@@ -243,7 +243,7 @@
                   <pic:spPr>
                     <a:xfrm>
                       <a:off x="0" y="0"/>
-                      <a:ext cx="8229600" cy="4629150"/>
+                      <a:ext cx="8229600" cy="3912870"/>
                     </a:xfrm>
                     <a:prstGeom prst="rect">
                       <a:avLst/>
@@ -378,16 +378,16 @@
           <w:lang w:val="fr-FR"/>
         </w:rPr>
         <w:drawing>
-          <wp:inline distT="0" distB="0" distL="0" distR="0" wp14:anchorId="72F8AFE3" wp14:editId="1997B577">
-            <wp:extent cx="8229600" cy="4629150"/>
+          <wp:inline distT="0" distB="0" distL="0" distR="0" wp14:anchorId="6DDE8724" wp14:editId="2A23E0F9">
+            <wp:extent cx="8229600" cy="3912870"/>
             <wp:effectExtent l="0" t="0" r="0" b="0"/>
-            <wp:docPr id="1826697197" name="Picture 1"/>
+            <wp:docPr id="1527893886" name="Picture 1"/>
             <wp:cNvGraphicFramePr/>
             <a:graphic xmlns:a="http://schemas.openxmlformats.org/drawingml/2006/main">
               <a:graphicData uri="http://schemas.openxmlformats.org/drawingml/2006/picture">
                 <pic:pic xmlns:pic="http://schemas.openxmlformats.org/drawingml/2006/picture">
                   <pic:nvPicPr>
-                    <pic:cNvPr id="1826697197" name=""/>
+                    <pic:cNvPr id="1527893886" name=""/>
                     <pic:cNvPicPr/>
                   </pic:nvPicPr>
                   <pic:blipFill>
@@ -405,7 +405,7 @@
                   <pic:spPr>
                     <a:xfrm>
                       <a:off x="0" y="0"/>
-                      <a:ext cx="8229600" cy="4629150"/>
+                      <a:ext cx="8229600" cy="3912870"/>
                     </a:xfrm>
                     <a:prstGeom prst="rect">
                       <a:avLst/>
@@ -526,16 +526,16 @@
           <w:noProof/>
         </w:rPr>
         <w:drawing>
-          <wp:inline distT="0" distB="0" distL="0" distR="0" wp14:anchorId="1419BF33" wp14:editId="557A2816">
-            <wp:extent cx="8229600" cy="4629150"/>
+          <wp:inline distT="0" distB="0" distL="0" distR="0" wp14:anchorId="3F3C64AC" wp14:editId="79A2178F">
+            <wp:extent cx="8229600" cy="3912870"/>
             <wp:effectExtent l="0" t="0" r="0" b="0"/>
-            <wp:docPr id="205114511" name="Picture 1"/>
+            <wp:docPr id="1429916056" name="Picture 1"/>
             <wp:cNvGraphicFramePr/>
             <a:graphic xmlns:a="http://schemas.openxmlformats.org/drawingml/2006/main">
               <a:graphicData uri="http://schemas.openxmlformats.org/drawingml/2006/picture">
                 <pic:pic xmlns:pic="http://schemas.openxmlformats.org/drawingml/2006/picture">
                   <pic:nvPicPr>
-                    <pic:cNvPr id="205114511" name=""/>
+                    <pic:cNvPr id="1429916056" name=""/>
                     <pic:cNvPicPr/>
                   </pic:nvPicPr>
                   <pic:blipFill>
@@ -553,7 +553,7 @@
                   <pic:spPr>
                     <a:xfrm>
                       <a:off x="0" y="0"/>
-                      <a:ext cx="8229600" cy="4629150"/>
+                      <a:ext cx="8229600" cy="3912870"/>
                     </a:xfrm>
                     <a:prstGeom prst="rect">
                       <a:avLst/>
@@ -659,16 +659,16 @@
           <w:noProof/>
         </w:rPr>
         <w:drawing>
-          <wp:inline distT="0" distB="0" distL="0" distR="0" wp14:anchorId="49A102C3" wp14:editId="57DF924C">
-            <wp:extent cx="8229600" cy="4629150"/>
+          <wp:inline distT="0" distB="0" distL="0" distR="0" wp14:anchorId="0798E2DA" wp14:editId="3ED67B0E">
+            <wp:extent cx="8229600" cy="3912870"/>
             <wp:effectExtent l="0" t="0" r="0" b="0"/>
-            <wp:docPr id="817557948" name="Picture 1"/>
+            <wp:docPr id="1356500612" name="Picture 1"/>
             <wp:cNvGraphicFramePr/>
             <a:graphic xmlns:a="http://schemas.openxmlformats.org/drawingml/2006/main">
               <a:graphicData uri="http://schemas.openxmlformats.org/drawingml/2006/picture">
                 <pic:pic xmlns:pic="http://schemas.openxmlformats.org/drawingml/2006/picture">
                   <pic:nvPicPr>
-                    <pic:cNvPr id="817557948" name=""/>
+                    <pic:cNvPr id="1356500612" name=""/>
                     <pic:cNvPicPr/>
                   </pic:nvPicPr>
                   <pic:blipFill>
@@ -686,7 +686,7 @@
                   <pic:spPr>
                     <a:xfrm>
                       <a:off x="0" y="0"/>
-                      <a:ext cx="8229600" cy="4629150"/>
+                      <a:ext cx="8229600" cy="3912870"/>
                     </a:xfrm>
                     <a:prstGeom prst="rect">
                       <a:avLst/>
@@ -716,16 +716,16 @@
         </w:rPr>
         <w:lastRenderedPageBreak/>
         <w:drawing>
-          <wp:inline distT="0" distB="0" distL="0" distR="0" wp14:anchorId="30152D3B" wp14:editId="61B95533">
-            <wp:extent cx="8229600" cy="4629150"/>
+          <wp:inline distT="0" distB="0" distL="0" distR="0" wp14:anchorId="06CE4A29" wp14:editId="5074E769">
+            <wp:extent cx="8229600" cy="3912870"/>
             <wp:effectExtent l="0" t="0" r="0" b="0"/>
-            <wp:docPr id="2037677689" name="Picture 1"/>
+            <wp:docPr id="1379890039" name="Picture 1"/>
             <wp:cNvGraphicFramePr/>
             <a:graphic xmlns:a="http://schemas.openxmlformats.org/drawingml/2006/main">
               <a:graphicData uri="http://schemas.openxmlformats.org/drawingml/2006/picture">
                 <pic:pic xmlns:pic="http://schemas.openxmlformats.org/drawingml/2006/picture">
                   <pic:nvPicPr>
-                    <pic:cNvPr id="2037677689" name=""/>
+                    <pic:cNvPr id="1379890039" name=""/>
                     <pic:cNvPicPr/>
                   </pic:nvPicPr>
                   <pic:blipFill>
@@ -743,7 +743,7 @@
                   <pic:spPr>
                     <a:xfrm>
                       <a:off x="0" y="0"/>
-                      <a:ext cx="8229600" cy="4629150"/>
+                      <a:ext cx="8229600" cy="3912870"/>
                     </a:xfrm>
                     <a:prstGeom prst="rect">
                       <a:avLst/>

</xml_diff>